<commit_message>
Question 6 Income analysis in R, presentation and their plots.
</commit_message>
<xml_diff>
--- a/Food desert Analysis.docx
+++ b/Food desert Analysis.docx
@@ -764,6 +764,18 @@
         <w:lastRenderedPageBreak/>
         <w:t>Question 4 :</w:t>
       </w:r>
+      <w:r>
+        <w:t xml:space="preserve">- </w:t>
+      </w:r>
+      <w:r>
+        <w:t>S</w:t>
+      </w:r>
+      <w:r>
+        <w:t>catter plot</w:t>
+      </w:r>
+      <w:r>
+        <w:t>- between poverty rate in all states and count of  food desert.</w:t>
+      </w:r>
     </w:p>
     <w:p>
       <w:pPr>
@@ -874,7 +886,25 @@
         </w:numPr>
       </w:pPr>
       <w:r>
-        <w:t>66% of the low access tracts are non-low access tracts</w:t>
+        <w:t xml:space="preserve">66% of the </w:t>
+      </w:r>
+      <w:r>
+        <w:t>non-low</w:t>
+      </w:r>
+      <w:r>
+        <w:t xml:space="preserve"> </w:t>
+      </w:r>
+      <w:r>
+        <w:t>income</w:t>
+      </w:r>
+      <w:r>
+        <w:t xml:space="preserve"> tracts are l</w:t>
+      </w:r>
+      <w:r>
+        <w:t>ow</w:t>
+      </w:r>
+      <w:r>
+        <w:t xml:space="preserve"> access tracts</w:t>
       </w:r>
     </w:p>
     <w:p>
@@ -2108,7 +2138,13 @@
     </w:p>
     <w:p>
       <w:r>
-        <w:t>There is no correlation between counties and poverty rate, there is also correlation between high poverty states and their food desert counts but there is a linear correlation between all states and their food desert counts.</w:t>
+        <w:t xml:space="preserve">There is no correlation between counties and poverty rate, there is also </w:t>
+      </w:r>
+      <w:r>
+        <w:t xml:space="preserve">no </w:t>
+      </w:r>
+      <w:r>
+        <w:t>correlation between high poverty states and their food desert counts but there is a linear correlation between all states and their food desert counts.</w:t>
       </w:r>
     </w:p>
     <w:p>
@@ -2239,7 +2275,25 @@
           <w:lang w:eastAsia="en-US"/>
           <w14:ligatures w14:val="standardContextual"/>
         </w:rPr>
-        <w:t>As expected the percentage of people who doesn't have a car is high for food deserts both in urban and rural areas</w:t>
+        <w:t xml:space="preserve">As expected the percentage of people who doesn't have a </w:t>
+      </w:r>
+      <w:r>
+        <w:rPr>
+          <w:rFonts w:asciiTheme="minorHAnsi" w:eastAsiaTheme="minorHAnsi" w:hAnsiTheme="minorHAnsi" w:cstheme="minorBidi"/>
+          <w:kern w:val="2"/>
+          <w:lang w:eastAsia="en-US"/>
+          <w14:ligatures w14:val="standardContextual"/>
+        </w:rPr>
+        <w:t>vehicle</w:t>
+      </w:r>
+      <w:r>
+        <w:rPr>
+          <w:rFonts w:asciiTheme="minorHAnsi" w:eastAsiaTheme="minorHAnsi" w:hAnsiTheme="minorHAnsi" w:cstheme="minorBidi"/>
+          <w:kern w:val="2"/>
+          <w:lang w:eastAsia="en-US"/>
+          <w14:ligatures w14:val="standardContextual"/>
+        </w:rPr>
+        <w:t xml:space="preserve"> is high for food deserts both in urban and rural areas</w:t>
       </w:r>
     </w:p>
     <w:p>
@@ -3142,7 +3196,7 @@
         <w:spacing w:before="100" w:beforeAutospacing="1" w:after="100" w:afterAutospacing="1"/>
         <w:rPr>
           <w:rFonts w:ascii="Helvetica Neue" w:hAnsi="Helvetica Neue"/>
-          <w:color w:val="000000"/>
+          <w:color w:val="FF0000"/>
           <w:sz w:val="21"/>
           <w:szCs w:val="21"/>
         </w:rPr>
@@ -3150,7 +3204,7 @@
       <w:r>
         <w:rPr>
           <w:rFonts w:ascii="Helvetica Neue" w:hAnsi="Helvetica Neue"/>
-          <w:color w:val="000000"/>
+          <w:color w:val="FF0000"/>
           <w:sz w:val="21"/>
           <w:szCs w:val="21"/>
         </w:rPr>
@@ -3176,14 +3230,16 @@
         </w:numPr>
         <w:rPr>
           <w:rFonts w:asciiTheme="minorHAnsi" w:eastAsiaTheme="minorHAnsi" w:hAnsiTheme="minorHAnsi" w:cstheme="minorBidi"/>
-          <w:kern w:val="2"/>
-          <w:lang w:eastAsia="en-US"/>
-          <w14:ligatures w14:val="standardContextual"/>
-        </w:rPr>
-      </w:pPr>
-      <w:r>
-        <w:rPr>
-          <w:rFonts w:asciiTheme="minorHAnsi" w:eastAsiaTheme="minorHAnsi" w:hAnsiTheme="minorHAnsi" w:cstheme="minorBidi"/>
+          <w:color w:val="FF0000"/>
+          <w:kern w:val="2"/>
+          <w:lang w:eastAsia="en-US"/>
+          <w14:ligatures w14:val="standardContextual"/>
+        </w:rPr>
+      </w:pPr>
+      <w:r>
+        <w:rPr>
+          <w:rFonts w:asciiTheme="minorHAnsi" w:eastAsiaTheme="minorHAnsi" w:hAnsiTheme="minorHAnsi" w:cstheme="minorBidi"/>
+          <w:color w:val="FF0000"/>
           <w:kern w:val="2"/>
           <w:lang w:eastAsia="en-US"/>
           <w14:ligatures w14:val="standardContextual"/>
@@ -3295,6 +3351,9 @@
       <w:r>
         <w:t>#### Observations from the box plot</w:t>
       </w:r>
+      <w:r>
+        <w:t xml:space="preserve"> – Do 2 sample tests</w:t>
+      </w:r>
     </w:p>
     <w:p>
       <w:pPr>
@@ -3339,14 +3398,16 @@
       <w:pPr>
         <w:rPr>
           <w:rFonts w:asciiTheme="minorHAnsi" w:eastAsiaTheme="minorHAnsi" w:hAnsiTheme="minorHAnsi" w:cstheme="minorBidi"/>
-          <w:kern w:val="2"/>
-          <w:lang w:eastAsia="en-US"/>
-          <w14:ligatures w14:val="standardContextual"/>
-        </w:rPr>
-      </w:pPr>
-      <w:r>
-        <w:rPr>
-          <w:rFonts w:asciiTheme="minorHAnsi" w:eastAsiaTheme="minorHAnsi" w:hAnsiTheme="minorHAnsi" w:cstheme="minorBidi"/>
+          <w:color w:val="00B050"/>
+          <w:kern w:val="2"/>
+          <w:lang w:eastAsia="en-US"/>
+          <w14:ligatures w14:val="standardContextual"/>
+        </w:rPr>
+      </w:pPr>
+      <w:r>
+        <w:rPr>
+          <w:rFonts w:asciiTheme="minorHAnsi" w:eastAsiaTheme="minorHAnsi" w:hAnsiTheme="minorHAnsi" w:cstheme="minorBidi"/>
+          <w:color w:val="00B050"/>
           <w:kern w:val="2"/>
           <w:lang w:eastAsia="en-US"/>
           <w14:ligatures w14:val="standardContextual"/>
@@ -3409,36 +3470,73 @@
           <w:lang w:eastAsia="en-US"/>
           <w14:ligatures w14:val="standardContextual"/>
         </w:rPr>
-        <w:t>Skewness: The median line appears to be roughly in the middle of the box for both categories, suggesting that the distribution of the share of the population without vehicles in both food and non-food desert tracts is roughly symmetric.</w:t>
-      </w:r>
-    </w:p>
-    <w:p>
-      <w:pPr>
-        <w:rPr>
-          <w:rFonts w:asciiTheme="minorHAnsi" w:eastAsiaTheme="minorHAnsi" w:hAnsiTheme="minorHAnsi" w:cstheme="minorBidi"/>
-          <w:kern w:val="2"/>
-          <w:lang w:eastAsia="en-US"/>
-          <w14:ligatures w14:val="standardContextual"/>
-        </w:rPr>
-      </w:pPr>
-    </w:p>
-    <w:p>
-      <w:pPr>
-        <w:rPr>
-          <w:rFonts w:asciiTheme="minorHAnsi" w:eastAsiaTheme="minorHAnsi" w:hAnsiTheme="minorHAnsi" w:cstheme="minorBidi"/>
-          <w:kern w:val="2"/>
-          <w:lang w:eastAsia="en-US"/>
-          <w14:ligatures w14:val="standardContextual"/>
-        </w:rPr>
-      </w:pPr>
-      <w:r>
-        <w:rPr>
-          <w:rFonts w:asciiTheme="minorHAnsi" w:eastAsiaTheme="minorHAnsi" w:hAnsiTheme="minorHAnsi" w:cstheme="minorBidi"/>
-          <w:kern w:val="2"/>
-          <w:lang w:eastAsia="en-US"/>
-          <w14:ligatures w14:val="standardContextual"/>
-        </w:rPr>
-        <w:t>Overall Comparison: The entire box (representing the middle 50% of the data) for the "food desert" category is higher on the y-axis compared to the "non-food desert" category. This indicates that a larger share of the population in food deserts typically lacks vehicles compared to those in non-food deserts. This could be concerning, as people in food deserts without vehicles may have even more difficulty accessing fresh and healthy food.</w:t>
+        <w:t xml:space="preserve">Skewness: The median line appears to be roughly in the middle of the box for </w:t>
+      </w:r>
+      <w:r>
+        <w:rPr>
+          <w:rFonts w:asciiTheme="minorHAnsi" w:eastAsiaTheme="minorHAnsi" w:hAnsiTheme="minorHAnsi" w:cstheme="minorBidi"/>
+          <w:kern w:val="2"/>
+          <w:lang w:eastAsia="en-US"/>
+          <w14:ligatures w14:val="standardContextual"/>
+        </w:rPr>
+        <w:t xml:space="preserve">food desert </w:t>
+      </w:r>
+      <w:r>
+        <w:rPr>
+          <w:rFonts w:asciiTheme="minorHAnsi" w:eastAsiaTheme="minorHAnsi" w:hAnsiTheme="minorHAnsi" w:cstheme="minorBidi"/>
+          <w:kern w:val="2"/>
+          <w:lang w:eastAsia="en-US"/>
+          <w14:ligatures w14:val="standardContextual"/>
+        </w:rPr>
+        <w:t>suggesting that the distribution of the share of the population without vehicles i</w:t>
+      </w:r>
+      <w:r>
+        <w:rPr>
+          <w:rFonts w:asciiTheme="minorHAnsi" w:eastAsiaTheme="minorHAnsi" w:hAnsiTheme="minorHAnsi" w:cstheme="minorBidi"/>
+          <w:kern w:val="2"/>
+          <w:lang w:eastAsia="en-US"/>
+          <w14:ligatures w14:val="standardContextual"/>
+        </w:rPr>
+        <w:t>s symmetric for food desert and non-symmetric for non-food deserts.</w:t>
+      </w:r>
+    </w:p>
+    <w:p>
+      <w:pPr>
+        <w:rPr>
+          <w:rFonts w:asciiTheme="minorHAnsi" w:eastAsiaTheme="minorHAnsi" w:hAnsiTheme="minorHAnsi" w:cstheme="minorBidi"/>
+          <w:kern w:val="2"/>
+          <w:lang w:eastAsia="en-US"/>
+          <w14:ligatures w14:val="standardContextual"/>
+        </w:rPr>
+      </w:pPr>
+    </w:p>
+    <w:p>
+      <w:pPr>
+        <w:rPr>
+          <w:rFonts w:asciiTheme="minorHAnsi" w:eastAsiaTheme="minorHAnsi" w:hAnsiTheme="minorHAnsi" w:cstheme="minorBidi"/>
+          <w:kern w:val="2"/>
+          <w:lang w:eastAsia="en-US"/>
+          <w14:ligatures w14:val="standardContextual"/>
+        </w:rPr>
+      </w:pPr>
+      <w:r>
+        <w:rPr>
+          <w:rFonts w:asciiTheme="minorHAnsi" w:eastAsiaTheme="minorHAnsi" w:hAnsiTheme="minorHAnsi" w:cstheme="minorBidi"/>
+          <w:kern w:val="2"/>
+          <w:lang w:eastAsia="en-US"/>
+          <w14:ligatures w14:val="standardContextual"/>
+        </w:rPr>
+        <w:t xml:space="preserve">Overall Comparison: The entire box (representing the middle 50% of the data) for the "food desert" category is higher on the y-axis compared to the "non-food desert" category. This indicates that a larger share of the population in food deserts typically lacks vehicles compared to those in non-food deserts. </w:t>
+      </w:r>
+      <w:r>
+        <w:rPr>
+          <w:rFonts w:asciiTheme="minorHAnsi" w:eastAsiaTheme="minorHAnsi" w:hAnsiTheme="minorHAnsi" w:cstheme="minorBidi"/>
+          <w:color w:val="FF0000"/>
+          <w:kern w:val="2"/>
+          <w:lang w:eastAsia="en-US"/>
+          <w14:ligatures w14:val="standardContextual"/>
+        </w:rPr>
+        <w:t>This could be concerning, as people in food deserts without vehicles may have even more difficulty accessing fresh and healthy food.</w:t>
       </w:r>
     </w:p>
     <w:p>
@@ -3537,6 +3635,14 @@
       <w:r>
         <w:t>Observation from the box plot:</w:t>
       </w:r>
+      <w:r>
+        <w:t xml:space="preserve"> DO </w:t>
+      </w:r>
+      <w:proofErr w:type="spellStart"/>
+      <w:r>
+        <w:t>anova</w:t>
+      </w:r>
+      <w:proofErr w:type="spellEnd"/>
     </w:p>
     <w:p>
       <w:pPr>
@@ -3727,6 +3833,7 @@
         </w:numPr>
         <w:rPr>
           <w:rFonts w:asciiTheme="minorHAnsi" w:eastAsiaTheme="minorHAnsi" w:hAnsiTheme="minorHAnsi" w:cstheme="minorBidi"/>
+          <w:color w:val="FF0000"/>
           <w:kern w:val="2"/>
           <w:lang w:eastAsia="en-US"/>
           <w14:ligatures w14:val="standardContextual"/>
@@ -3750,7 +3857,17 @@
           <w:lang w:eastAsia="en-US"/>
           <w14:ligatures w14:val="standardContextual"/>
         </w:rPr>
-        <w:t>: While non-food desert urban areas have the lowest median percentage of people without vehicle access, food desert urban areas have the highest. This highlights the impact of food desert status on transportation barriers, irrespective of the urban or rural context.</w:t>
+        <w:t xml:space="preserve">: While non-food desert urban areas have the lowest median percentage of people without vehicle access, food desert urban areas have the highest. </w:t>
+      </w:r>
+      <w:r>
+        <w:rPr>
+          <w:rFonts w:asciiTheme="minorHAnsi" w:eastAsiaTheme="minorHAnsi" w:hAnsiTheme="minorHAnsi" w:cstheme="minorBidi"/>
+          <w:color w:val="FF0000"/>
+          <w:kern w:val="2"/>
+          <w:lang w:eastAsia="en-US"/>
+          <w14:ligatures w14:val="standardContextual"/>
+        </w:rPr>
+        <w:t>This highlights the impact of food desert status on transportation barriers, irrespective of the urban or rural context.</w:t>
       </w:r>
     </w:p>
     <w:p>
@@ -4084,7 +4201,7 @@
           <w:lang w:eastAsia="en-US"/>
           <w14:ligatures w14:val="standardContextual"/>
         </w:rPr>
-        <w:t>Median family income for urban rural deserts</w:t>
+        <w:t>Median family income for rural deserts</w:t>
       </w:r>
     </w:p>
     <w:p>
@@ -5125,6 +5242,90 @@
         <w:wordWrap w:val="0"/>
         <w:textAlignment w:val="baseline"/>
         <w:rPr>
+          <w:b/>
+          <w:bCs/>
+        </w:rPr>
+      </w:pPr>
+      <w:r>
+        <w:rPr>
+          <w:b/>
+          <w:bCs/>
+        </w:rPr>
+        <w:lastRenderedPageBreak/>
+        <w:t xml:space="preserve">Median family income between </w:t>
+      </w:r>
+      <w:r>
+        <w:rPr>
+          <w:b/>
+          <w:bCs/>
+        </w:rPr>
+        <w:t xml:space="preserve">urban, rural and </w:t>
+      </w:r>
+      <w:r>
+        <w:rPr>
+          <w:b/>
+          <w:bCs/>
+        </w:rPr>
+        <w:t>food desert</w:t>
+      </w:r>
+      <w:r>
+        <w:rPr>
+          <w:b/>
+          <w:bCs/>
+        </w:rPr>
+        <w:t>, non deserts</w:t>
+      </w:r>
+    </w:p>
+    <w:p>
+      <w:pPr>
+        <w:pStyle w:val="HTMLPreformatted"/>
+        <w:shd w:val="clear" w:color="auto" w:fill="FFFFFF"/>
+        <w:wordWrap w:val="0"/>
+        <w:textAlignment w:val="baseline"/>
+        <w:rPr>
+          <w:b/>
+          <w:bCs/>
+        </w:rPr>
+      </w:pPr>
+    </w:p>
+    <w:p>
+      <w:pPr>
+        <w:pStyle w:val="HTMLPreformatted"/>
+        <w:shd w:val="clear" w:color="auto" w:fill="FFFFFF"/>
+        <w:wordWrap w:val="0"/>
+        <w:textAlignment w:val="baseline"/>
+        <w:rPr>
+          <w:b/>
+          <w:bCs/>
+        </w:rPr>
+      </w:pPr>
+      <w:r>
+        <w:rPr>
+          <w:b/>
+          <w:bCs/>
+        </w:rPr>
+        <w:t>Observations:</w:t>
+      </w:r>
+    </w:p>
+    <w:p>
+      <w:pPr>
+        <w:pStyle w:val="HTMLPreformatted"/>
+        <w:shd w:val="clear" w:color="auto" w:fill="FFFFFF"/>
+        <w:wordWrap w:val="0"/>
+        <w:textAlignment w:val="baseline"/>
+        <w:rPr>
+          <w:b/>
+          <w:bCs/>
+        </w:rPr>
+      </w:pPr>
+    </w:p>
+    <w:p>
+      <w:pPr>
+        <w:pStyle w:val="HTMLPreformatted"/>
+        <w:shd w:val="clear" w:color="auto" w:fill="FFFFFF"/>
+        <w:wordWrap w:val="0"/>
+        <w:textAlignment w:val="baseline"/>
+        <w:rPr>
           <w:color w:val="000000"/>
           <w:sz w:val="21"/>
           <w:szCs w:val="21"/>
@@ -5134,10 +5335,367 @@
         <w:rPr>
           <w:b/>
           <w:bCs/>
-        </w:rPr>
-        <w:lastRenderedPageBreak/>
-        <w:tab/>
-      </w:r>
+          <w:color w:val="000000"/>
+          <w:sz w:val="21"/>
+          <w:szCs w:val="21"/>
+        </w:rPr>
+        <w:t>Median Family Income in Food Deserts (Rural)</w:t>
+      </w:r>
+      <w:r>
+        <w:rPr>
+          <w:color w:val="000000"/>
+          <w:sz w:val="21"/>
+          <w:szCs w:val="21"/>
+        </w:rPr>
+        <w:t>:</w:t>
+      </w:r>
+    </w:p>
+    <w:p>
+      <w:pPr>
+        <w:pStyle w:val="HTMLPreformatted"/>
+        <w:shd w:val="clear" w:color="auto" w:fill="FFFFFF"/>
+        <w:wordWrap w:val="0"/>
+        <w:textAlignment w:val="baseline"/>
+        <w:rPr>
+          <w:color w:val="000000"/>
+          <w:sz w:val="21"/>
+          <w:szCs w:val="21"/>
+        </w:rPr>
+      </w:pPr>
+      <w:r>
+        <w:rPr>
+          <w:color w:val="000000"/>
+          <w:sz w:val="21"/>
+          <w:szCs w:val="21"/>
+        </w:rPr>
+        <w:t>The distribution appears to be left-skewed, not right-skewed. The tail of the histogram extends more to the left, indicating a concentration of data on the right. This means there's a higher proportion of families in rural food deserts with higher incomes, and fewer families with lower incomes.</w:t>
+      </w:r>
+    </w:p>
+    <w:p>
+      <w:pPr>
+        <w:pStyle w:val="HTMLPreformatted"/>
+        <w:shd w:val="clear" w:color="auto" w:fill="FFFFFF"/>
+        <w:wordWrap w:val="0"/>
+        <w:textAlignment w:val="baseline"/>
+        <w:rPr>
+          <w:color w:val="000000"/>
+          <w:sz w:val="21"/>
+          <w:szCs w:val="21"/>
+        </w:rPr>
+      </w:pPr>
+    </w:p>
+    <w:p>
+      <w:pPr>
+        <w:pStyle w:val="HTMLPreformatted"/>
+        <w:shd w:val="clear" w:color="auto" w:fill="FFFFFF"/>
+        <w:wordWrap w:val="0"/>
+        <w:textAlignment w:val="baseline"/>
+        <w:rPr>
+          <w:color w:val="000000"/>
+          <w:sz w:val="21"/>
+          <w:szCs w:val="21"/>
+        </w:rPr>
+      </w:pPr>
+      <w:r>
+        <w:rPr>
+          <w:b/>
+          <w:bCs/>
+          <w:color w:val="000000"/>
+          <w:sz w:val="21"/>
+          <w:szCs w:val="21"/>
+        </w:rPr>
+        <w:t xml:space="preserve">2. </w:t>
+      </w:r>
+      <w:r>
+        <w:rPr>
+          <w:b/>
+          <w:bCs/>
+          <w:color w:val="000000"/>
+          <w:sz w:val="21"/>
+          <w:szCs w:val="21"/>
+        </w:rPr>
+        <w:t>Median Family Income in Food Deserts (Urban)</w:t>
+      </w:r>
+      <w:r>
+        <w:rPr>
+          <w:color w:val="000000"/>
+          <w:sz w:val="21"/>
+          <w:szCs w:val="21"/>
+        </w:rPr>
+        <w:t>: This histogram appears to be right-skewed, suggesting a concentration of families with lower incomes in urban food deserts. The peak is towards the lower income values, with a tail extending to the higher income values.</w:t>
+      </w:r>
+    </w:p>
+    <w:p>
+      <w:pPr>
+        <w:pStyle w:val="HTMLPreformatted"/>
+        <w:shd w:val="clear" w:color="auto" w:fill="FFFFFF"/>
+        <w:wordWrap w:val="0"/>
+        <w:textAlignment w:val="baseline"/>
+        <w:rPr>
+          <w:color w:val="000000"/>
+          <w:sz w:val="21"/>
+          <w:szCs w:val="21"/>
+        </w:rPr>
+      </w:pPr>
+      <w:r>
+        <w:rPr>
+          <w:b/>
+          <w:bCs/>
+          <w:color w:val="000000"/>
+          <w:sz w:val="21"/>
+          <w:szCs w:val="21"/>
+        </w:rPr>
+        <w:t xml:space="preserve">3. </w:t>
+      </w:r>
+      <w:r>
+        <w:rPr>
+          <w:b/>
+          <w:bCs/>
+          <w:color w:val="000000"/>
+          <w:sz w:val="21"/>
+          <w:szCs w:val="21"/>
+        </w:rPr>
+        <w:t>Median Family Income in Non-Food Deserts (Rural)</w:t>
+      </w:r>
+      <w:r>
+        <w:rPr>
+          <w:color w:val="000000"/>
+          <w:sz w:val="21"/>
+          <w:szCs w:val="21"/>
+        </w:rPr>
+        <w:t>: This histogram seems more symmetrical, indicating a more even distribution of incomes. The peak is around the middle values, suggesting that families in rural areas that are not food deserts have a balanced mix of incomes.</w:t>
+      </w:r>
+    </w:p>
+    <w:p>
+      <w:pPr>
+        <w:pStyle w:val="HTMLPreformatted"/>
+        <w:shd w:val="clear" w:color="auto" w:fill="FFFFFF"/>
+        <w:wordWrap w:val="0"/>
+        <w:textAlignment w:val="baseline"/>
+        <w:rPr>
+          <w:color w:val="000000"/>
+          <w:sz w:val="21"/>
+          <w:szCs w:val="21"/>
+        </w:rPr>
+      </w:pPr>
+      <w:r>
+        <w:rPr>
+          <w:b/>
+          <w:bCs/>
+          <w:color w:val="000000"/>
+          <w:sz w:val="21"/>
+          <w:szCs w:val="21"/>
+        </w:rPr>
+        <w:t xml:space="preserve">4. </w:t>
+      </w:r>
+      <w:r>
+        <w:rPr>
+          <w:b/>
+          <w:bCs/>
+          <w:color w:val="000000"/>
+          <w:sz w:val="21"/>
+          <w:szCs w:val="21"/>
+        </w:rPr>
+        <w:t>Median Family Income in Non-Food Deserts (Urban)</w:t>
+      </w:r>
+      <w:r>
+        <w:rPr>
+          <w:color w:val="000000"/>
+          <w:sz w:val="21"/>
+          <w:szCs w:val="21"/>
+        </w:rPr>
+        <w:t>: This histogram appears roughly bell-shaped, indicating a normal distribution of incomes. The peak is around the middle values, suggesting that families in urban areas that are not food deserts also have a balanced mix of incomes.</w:t>
+      </w:r>
+    </w:p>
+    <w:p>
+      <w:pPr>
+        <w:pStyle w:val="HTMLPreformatted"/>
+        <w:shd w:val="clear" w:color="auto" w:fill="FFFFFF"/>
+        <w:wordWrap w:val="0"/>
+        <w:textAlignment w:val="baseline"/>
+        <w:rPr>
+          <w:color w:val="000000"/>
+          <w:sz w:val="21"/>
+          <w:szCs w:val="21"/>
+        </w:rPr>
+      </w:pPr>
+    </w:p>
+    <w:p>
+      <w:pPr>
+        <w:pStyle w:val="HTMLPreformatted"/>
+        <w:shd w:val="clear" w:color="auto" w:fill="FFFFFF"/>
+        <w:wordWrap w:val="0"/>
+        <w:textAlignment w:val="baseline"/>
+        <w:rPr>
+          <w:b/>
+          <w:bCs/>
+          <w:color w:val="000000"/>
+          <w:sz w:val="21"/>
+          <w:szCs w:val="21"/>
+        </w:rPr>
+      </w:pPr>
+      <w:r>
+        <w:rPr>
+          <w:b/>
+          <w:bCs/>
+          <w:color w:val="000000"/>
+          <w:sz w:val="21"/>
+          <w:szCs w:val="21"/>
+        </w:rPr>
+        <w:t>More inferences:</w:t>
+      </w:r>
+    </w:p>
+    <w:p>
+      <w:pPr>
+        <w:pStyle w:val="HTMLPreformatted"/>
+        <w:shd w:val="clear" w:color="auto" w:fill="FFFFFF"/>
+        <w:wordWrap w:val="0"/>
+        <w:textAlignment w:val="baseline"/>
+        <w:rPr>
+          <w:color w:val="000000"/>
+          <w:sz w:val="21"/>
+          <w:szCs w:val="21"/>
+        </w:rPr>
+      </w:pPr>
+    </w:p>
+    <w:p>
+      <w:pPr>
+        <w:pStyle w:val="HTMLPreformatted"/>
+        <w:numPr>
+          <w:ilvl w:val="0"/>
+          <w:numId w:val="16"/>
+        </w:numPr>
+        <w:shd w:val="clear" w:color="auto" w:fill="FFFFFF"/>
+        <w:wordWrap w:val="0"/>
+        <w:textAlignment w:val="baseline"/>
+        <w:rPr>
+          <w:color w:val="FF0000"/>
+          <w:sz w:val="21"/>
+          <w:szCs w:val="21"/>
+        </w:rPr>
+      </w:pPr>
+      <w:r>
+        <w:rPr>
+          <w:b/>
+          <w:bCs/>
+          <w:color w:val="000000"/>
+          <w:sz w:val="21"/>
+          <w:szCs w:val="21"/>
+        </w:rPr>
+        <w:t>Rural Food Deserts</w:t>
+      </w:r>
+      <w:r>
+        <w:rPr>
+          <w:color w:val="000000"/>
+          <w:sz w:val="21"/>
+          <w:szCs w:val="21"/>
+        </w:rPr>
+        <w:t xml:space="preserve">: </w:t>
+      </w:r>
+      <w:r>
+        <w:rPr>
+          <w:color w:val="FF0000"/>
+          <w:sz w:val="21"/>
+          <w:szCs w:val="21"/>
+        </w:rPr>
+        <w:t>Contrary to common perceptions, rural food deserts appear to have a concentration of families with higher incomes. This suggests that the presence of food deserts in rural areas might not solely be due to economic reasons but could be influenced by other factors like distribution logistics, infrastructure, or availability of food retailers.</w:t>
+      </w:r>
+    </w:p>
+    <w:p>
+      <w:pPr>
+        <w:pStyle w:val="HTMLPreformatted"/>
+        <w:numPr>
+          <w:ilvl w:val="0"/>
+          <w:numId w:val="16"/>
+        </w:numPr>
+        <w:shd w:val="clear" w:color="auto" w:fill="FFFFFF"/>
+        <w:wordWrap w:val="0"/>
+        <w:textAlignment w:val="baseline"/>
+        <w:rPr>
+          <w:color w:val="000000"/>
+          <w:sz w:val="21"/>
+          <w:szCs w:val="21"/>
+        </w:rPr>
+      </w:pPr>
+      <w:r>
+        <w:rPr>
+          <w:b/>
+          <w:bCs/>
+          <w:color w:val="000000"/>
+          <w:sz w:val="21"/>
+          <w:szCs w:val="21"/>
+        </w:rPr>
+        <w:t>Urban Food Deserts</w:t>
+      </w:r>
+      <w:r>
+        <w:rPr>
+          <w:color w:val="000000"/>
+          <w:sz w:val="21"/>
+          <w:szCs w:val="21"/>
+        </w:rPr>
+        <w:t>: As expected, urban food deserts have a concentration of families with lower incomes, indicating that economic factors play a significant role in the presence of urban food deserts.</w:t>
+      </w:r>
+    </w:p>
+    <w:p>
+      <w:pPr>
+        <w:pStyle w:val="HTMLPreformatted"/>
+        <w:numPr>
+          <w:ilvl w:val="0"/>
+          <w:numId w:val="16"/>
+        </w:numPr>
+        <w:shd w:val="clear" w:color="auto" w:fill="FFFFFF"/>
+        <w:wordWrap w:val="0"/>
+        <w:textAlignment w:val="baseline"/>
+        <w:rPr>
+          <w:color w:val="000000"/>
+          <w:sz w:val="21"/>
+          <w:szCs w:val="21"/>
+        </w:rPr>
+      </w:pPr>
+      <w:r>
+        <w:rPr>
+          <w:b/>
+          <w:bCs/>
+          <w:color w:val="000000"/>
+          <w:sz w:val="21"/>
+          <w:szCs w:val="21"/>
+        </w:rPr>
+        <w:t>Non-Food Deserts</w:t>
+      </w:r>
+      <w:r>
+        <w:rPr>
+          <w:color w:val="000000"/>
+          <w:sz w:val="21"/>
+          <w:szCs w:val="21"/>
+        </w:rPr>
+        <w:t>: Whether in urban or rural settings, areas that are not classified as food deserts appear to have a more balanced mix of family incomes, suggesting that economic disparities might be less pronounced in these areas.</w:t>
+      </w:r>
+    </w:p>
+    <w:p>
+      <w:pPr>
+        <w:pStyle w:val="HTMLPreformatted"/>
+        <w:shd w:val="clear" w:color="auto" w:fill="FFFFFF"/>
+        <w:wordWrap w:val="0"/>
+        <w:textAlignment w:val="baseline"/>
+        <w:rPr>
+          <w:color w:val="000000"/>
+          <w:sz w:val="21"/>
+          <w:szCs w:val="21"/>
+        </w:rPr>
+      </w:pPr>
+    </w:p>
+    <w:p>
+      <w:pPr>
+        <w:pStyle w:val="HTMLPreformatted"/>
+        <w:shd w:val="clear" w:color="auto" w:fill="FFFFFF"/>
+        <w:wordWrap w:val="0"/>
+        <w:textAlignment w:val="baseline"/>
+        <w:rPr>
+          <w:color w:val="000000"/>
+          <w:sz w:val="21"/>
+          <w:szCs w:val="21"/>
+        </w:rPr>
+      </w:pPr>
     </w:p>
     <w:p>
       <w:pPr>
@@ -5266,6 +5824,7 @@
         <w:rPr>
           <w:noProof/>
         </w:rPr>
+        <w:lastRenderedPageBreak/>
         <w:drawing>
           <wp:inline distT="0" distB="0" distL="0" distR="0" wp14:anchorId="1A7BAA3E" wp14:editId="31D29D42">
             <wp:extent cx="3647440" cy="2722880"/>
@@ -5407,7 +5966,6 @@
         <w:rPr>
           <w:noProof/>
         </w:rPr>
-        <w:lastRenderedPageBreak/>
         <w:drawing>
           <wp:inline distT="0" distB="0" distL="0" distR="0" wp14:anchorId="077281F1" wp14:editId="66334E08">
             <wp:extent cx="3647440" cy="2722880"/>
@@ -5465,15 +6023,67 @@
     </w:p>
     <w:p>
       <w:pPr>
+        <w:numPr>
+          <w:ilvl w:val="0"/>
+          <w:numId w:val="14"/>
+        </w:numPr>
+      </w:pPr>
+      <w:r>
+        <w:rPr>
+          <w:b/>
+          <w:bCs/>
+        </w:rPr>
+        <w:t>Median Family Income in Food Deserts</w:t>
+      </w:r>
+      <w:r>
+        <w:t>: This histogram appears to be skewed to the right, indicating that a significant portion of families in food deserts have lower incomes. There seems to be a peak around the lower income values, which tapers off as income increases.</w:t>
+      </w:r>
+    </w:p>
+    <w:p>
+      <w:pPr>
+        <w:numPr>
+          <w:ilvl w:val="0"/>
+          <w:numId w:val="14"/>
+        </w:numPr>
+      </w:pPr>
+      <w:r>
+        <w:rPr>
+          <w:b/>
+          <w:bCs/>
+        </w:rPr>
+        <w:lastRenderedPageBreak/>
+        <w:t>Median Family Income in Non-Food Deserts</w:t>
+      </w:r>
+      <w:r>
+        <w:t>: This histogram looks more symmetrical and possibly bell-shaped, suggesting a more normal distribution. The peak is closer to the middle income values, and the tails decrease symmetrically on both sides.</w:t>
+      </w:r>
+    </w:p>
+    <w:p>
+      <w:pPr>
+        <w:numPr>
+          <w:ilvl w:val="0"/>
+          <w:numId w:val="14"/>
+        </w:numPr>
+      </w:pPr>
+      <w:r>
+        <w:t>From this visual inspection, it seems that food deserts tend to have a higher proportion of families with lower incomes, while non-food deserts have a more even distribution of incomes, with a peak around the middle values.</w:t>
+      </w:r>
+    </w:p>
+    <w:p>
+      <w:pPr>
+        <w:ind w:left="360"/>
+      </w:pPr>
+    </w:p>
+    <w:p>
+      <w:pPr>
+        <w:ind w:left="360"/>
+      </w:pPr>
+    </w:p>
+    <w:p>
+      <w:pPr>
         <w:pStyle w:val="Heading3"/>
         <w:shd w:val="clear" w:color="auto" w:fill="FFFFFF"/>
         <w:spacing w:before="186"/>
-        <w:rPr>
-          <w:rFonts w:ascii="Helvetica Neue" w:hAnsi="Helvetica Neue"/>
-          <w:b/>
-          <w:bCs/>
-          <w:color w:val="000000"/>
-        </w:rPr>
       </w:pPr>
       <w:r>
         <w:rPr>
@@ -5507,6 +6117,551 @@
       </w:r>
       <w:r>
         <w:t>30%</w:t>
+      </w:r>
+    </w:p>
+    <w:p/>
+    <w:p>
+      <w:pPr>
+        <w:pStyle w:val="Heading1"/>
+      </w:pPr>
+      <w:r>
+        <w:t>Box plot comparison</w:t>
+      </w:r>
+    </w:p>
+    <w:p>
+      <w:pPr>
+        <w:rPr>
+          <w:noProof/>
+          <w14:ligatures w14:val="standardContextual"/>
+        </w:rPr>
+      </w:pPr>
+      <w:r>
+        <w:fldChar w:fldCharType="begin"/>
+      </w:r>
+      <w:r>
+        <w:instrText xml:space="preserve"> INCLUDEPICTURE "http://127.0.0.1:39977/chunk_output/5EAD900adf44079/5FCE7320/c5ms45aoz2fq0/000012.png" \* MERGEFORMATINET </w:instrText>
+      </w:r>
+      <w:r>
+        <w:fldChar w:fldCharType="separate"/>
+      </w:r>
+      <w:r>
+        <w:rPr>
+          <w:noProof/>
+        </w:rPr>
+        <mc:AlternateContent>
+          <mc:Choice Requires="wps">
+            <w:drawing>
+              <wp:inline distT="0" distB="0" distL="0" distR="0" wp14:anchorId="7E43D535" wp14:editId="34D716DF">
+                <wp:extent cx="307975" cy="307975"/>
+                <wp:effectExtent l="0" t="0" r="0" b="0"/>
+                <wp:docPr id="1707255860" name="Rectangle 7"/>
+                <wp:cNvGraphicFramePr>
+                  <a:graphicFrameLocks xmlns:a="http://schemas.openxmlformats.org/drawingml/2006/main" noChangeAspect="1"/>
+                </wp:cNvGraphicFramePr>
+                <a:graphic xmlns:a="http://schemas.openxmlformats.org/drawingml/2006/main">
+                  <a:graphicData uri="http://schemas.microsoft.com/office/word/2010/wordprocessingShape">
+                    <wps:wsp>
+                      <wps:cNvSpPr>
+                        <a:spLocks noChangeAspect="1" noChangeArrowheads="1"/>
+                      </wps:cNvSpPr>
+                      <wps:spPr bwMode="auto">
+                        <a:xfrm>
+                          <a:off x="0" y="0"/>
+                          <a:ext cx="307975" cy="307975"/>
+                        </a:xfrm>
+                        <a:prstGeom prst="rect">
+                          <a:avLst/>
+                        </a:prstGeom>
+                        <a:noFill/>
+                        <a:ln>
+                          <a:noFill/>
+                        </a:ln>
+                        <a:extLst>
+                          <a:ext uri="{909E8E84-426E-40DD-AFC4-6F175D3DCCD1}">
+                            <a14:hiddenFill xmlns:a14="http://schemas.microsoft.com/office/drawing/2010/main">
+                              <a:solidFill>
+                                <a:srgbClr val="FFFFFF"/>
+                              </a:solidFill>
+                            </a14:hiddenFill>
+                          </a:ext>
+                          <a:ext uri="{91240B29-F687-4F45-9708-019B960494DF}">
+                            <a14:hiddenLine xmlns:a14="http://schemas.microsoft.com/office/drawing/2010/main" w="9525">
+                              <a:solidFill>
+                                <a:srgbClr val="000000"/>
+                              </a:solidFill>
+                              <a:miter lim="800000"/>
+                              <a:headEnd/>
+                              <a:tailEnd/>
+                            </a14:hiddenLine>
+                          </a:ext>
+                        </a:extLst>
+                      </wps:spPr>
+                      <wps:bodyPr rot="0" vert="horz" wrap="square" lIns="91440" tIns="45720" rIns="91440" bIns="45720" anchor="t" anchorCtr="0" upright="1">
+                        <a:noAutofit/>
+                      </wps:bodyPr>
+                    </wps:wsp>
+                  </a:graphicData>
+                </a:graphic>
+              </wp:inline>
+            </w:drawing>
+          </mc:Choice>
+          <mc:Fallback>
+            <w:pict>
+              <v:rect w14:anchorId="76937C0B" id="Rectangle 7" o:spid="_x0000_s1026" style="width:24.25pt;height:24.25pt;visibility:visible;mso-wrap-style:square;mso-left-percent:-10001;mso-top-percent:-10001;mso-position-horizontal:absolute;mso-position-horizontal-relative:char;mso-position-vertical:absolute;mso-position-vertical-relative:line;mso-left-percent:-10001;mso-top-percent:-10001;v-text-anchor:top" o:gfxdata="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" filled="f" stroked="f">
+                <o:lock v:ext="edit" aspectratio="t"/>
+                <w10:anchorlock/>
+              </v:rect>
+            </w:pict>
+          </mc:Fallback>
+        </mc:AlternateContent>
+      </w:r>
+      <w:r>
+        <w:fldChar w:fldCharType="end"/>
+      </w:r>
+      <w:r>
+        <w:rPr>
+          <w:noProof/>
+          <w14:ligatures w14:val="standardContextual"/>
+        </w:rPr>
+        <w:t xml:space="preserve"> </w:t>
+      </w:r>
+      <w:r>
+        <w:drawing>
+          <wp:inline distT="0" distB="0" distL="0" distR="0" wp14:anchorId="29A82264" wp14:editId="0A1906BE">
+            <wp:extent cx="5731510" cy="3536950"/>
+            <wp:effectExtent l="0" t="0" r="0" b="6350"/>
+            <wp:docPr id="1020360426" name="Picture 1" descr="A graph showing a number of food and desserts&#10;&#10;Description automatically generated with medium confidence"/>
+            <wp:cNvGraphicFramePr>
+              <a:graphicFrameLocks xmlns:a="http://schemas.openxmlformats.org/drawingml/2006/main" noChangeAspect="1"/>
+            </wp:cNvGraphicFramePr>
+            <a:graphic xmlns:a="http://schemas.openxmlformats.org/drawingml/2006/main">
+              <a:graphicData uri="http://schemas.openxmlformats.org/drawingml/2006/picture">
+                <pic:pic xmlns:pic="http://schemas.openxmlformats.org/drawingml/2006/picture">
+                  <pic:nvPicPr>
+                    <pic:cNvPr id="1020360426" name="Picture 1" descr="A graph showing a number of food and desserts&#10;&#10;Description automatically generated with medium confidence"/>
+                    <pic:cNvPicPr/>
+                  </pic:nvPicPr>
+                  <pic:blipFill>
+                    <a:blip r:embed="rId23"/>
+                    <a:stretch>
+                      <a:fillRect/>
+                    </a:stretch>
+                  </pic:blipFill>
+                  <pic:spPr>
+                    <a:xfrm>
+                      <a:off x="0" y="0"/>
+                      <a:ext cx="5731510" cy="3536950"/>
+                    </a:xfrm>
+                    <a:prstGeom prst="rect">
+                      <a:avLst/>
+                    </a:prstGeom>
+                  </pic:spPr>
+                </pic:pic>
+              </a:graphicData>
+            </a:graphic>
+          </wp:inline>
+        </w:drawing>
+      </w:r>
+    </w:p>
+    <w:p>
+      <w:pPr>
+        <w:rPr>
+          <w:noProof/>
+          <w14:ligatures w14:val="standardContextual"/>
+        </w:rPr>
+      </w:pPr>
+    </w:p>
+    <w:p>
+      <w:pPr>
+        <w:rPr>
+          <w:noProof/>
+          <w14:ligatures w14:val="standardContextual"/>
+        </w:rPr>
+      </w:pPr>
+      <w:r>
+        <w:rPr>
+          <w:noProof/>
+          <w14:ligatures w14:val="standardContextual"/>
+        </w:rPr>
+        <w:t>95</w:t>
+      </w:r>
+      <w:r>
+        <w:rPr>
+          <w:noProof/>
+          <w:vertAlign w:val="superscript"/>
+          <w14:ligatures w14:val="standardContextual"/>
+        </w:rPr>
+        <w:t>th</w:t>
+      </w:r>
+      <w:r>
+        <w:rPr>
+          <w:noProof/>
+          <w14:ligatures w14:val="standardContextual"/>
+        </w:rPr>
+        <w:t xml:space="preserve"> </w:t>
+      </w:r>
+      <w:r>
+        <w:rPr>
+          <w:noProof/>
+          <w14:ligatures w14:val="standardContextual"/>
+        </w:rPr>
+        <w:t xml:space="preserve">level </w:t>
+      </w:r>
+      <w:r>
+        <w:rPr>
+          <w:noProof/>
+          <w14:ligatures w14:val="standardContextual"/>
+        </w:rPr>
+        <w:t>Confidence interval of mean for Food deserts</w:t>
+      </w:r>
+    </w:p>
+    <w:p>
+      <w:pPr>
+        <w:pStyle w:val="Heading3"/>
+      </w:pPr>
+      <w:r>
+        <w:t>43566.32 44127.11</w:t>
+      </w:r>
+    </w:p>
+    <w:p>
+      <w:pPr>
+        <w:pStyle w:val="HTMLPreformatted"/>
+        <w:shd w:val="clear" w:color="auto" w:fill="FFFFFF"/>
+        <w:rPr>
+          <w:rFonts w:ascii="Monaco" w:hAnsi="Monaco"/>
+          <w:color w:val="000000"/>
+          <w:sz w:val="18"/>
+          <w:szCs w:val="18"/>
+        </w:rPr>
+      </w:pPr>
+      <w:r>
+        <w:rPr>
+          <w:rFonts w:ascii="Monaco" w:hAnsi="Monaco"/>
+          <w:color w:val="000000"/>
+          <w:sz w:val="18"/>
+          <w:szCs w:val="18"/>
+        </w:rPr>
+        <w:tab/>
+        <w:t>Mean estimate</w:t>
+      </w:r>
+    </w:p>
+    <w:p>
+      <w:pPr>
+        <w:pStyle w:val="HTMLPreformatted"/>
+        <w:shd w:val="clear" w:color="auto" w:fill="FFFFFF"/>
+        <w:rPr>
+          <w:rFonts w:ascii="Monaco" w:hAnsi="Monaco"/>
+          <w:color w:val="000000"/>
+          <w:sz w:val="18"/>
+          <w:szCs w:val="18"/>
+        </w:rPr>
+      </w:pPr>
+      <w:r>
+        <w:rPr>
+          <w:rFonts w:ascii="Monaco" w:hAnsi="Monaco"/>
+          <w:color w:val="000000"/>
+          <w:sz w:val="18"/>
+          <w:szCs w:val="18"/>
+        </w:rPr>
+        <w:t xml:space="preserve"> </w:t>
+      </w:r>
+      <w:r>
+        <w:rPr>
+          <w:rFonts w:ascii="Monaco" w:hAnsi="Monaco"/>
+          <w:color w:val="000000"/>
+          <w:sz w:val="18"/>
+          <w:szCs w:val="18"/>
+        </w:rPr>
+        <w:tab/>
+      </w:r>
+      <w:r>
+        <w:rPr>
+          <w:rFonts w:ascii="Monaco" w:hAnsi="Monaco"/>
+          <w:color w:val="000000"/>
+          <w:sz w:val="18"/>
+          <w:szCs w:val="18"/>
+        </w:rPr>
+        <w:tab/>
+      </w:r>
+      <w:r>
+        <w:rPr>
+          <w:rFonts w:ascii="Monaco" w:hAnsi="Monaco"/>
+          <w:color w:val="000000"/>
+          <w:sz w:val="18"/>
+          <w:szCs w:val="18"/>
+        </w:rPr>
+        <w:t xml:space="preserve">43846.72 </w:t>
+      </w:r>
+    </w:p>
+    <w:p>
+      <w:pPr>
+        <w:pStyle w:val="HTMLPreformatted"/>
+        <w:shd w:val="clear" w:color="auto" w:fill="FFFFFF"/>
+        <w:rPr>
+          <w:rFonts w:ascii="Monaco" w:hAnsi="Monaco"/>
+          <w:color w:val="000000"/>
+          <w:sz w:val="18"/>
+          <w:szCs w:val="18"/>
+        </w:rPr>
+      </w:pPr>
+    </w:p>
+    <w:p>
+      <w:pPr>
+        <w:pStyle w:val="HTMLPreformatted"/>
+        <w:shd w:val="clear" w:color="auto" w:fill="FFFFFF"/>
+        <w:rPr>
+          <w:rFonts w:ascii="Monaco" w:hAnsi="Monaco"/>
+          <w:color w:val="000000"/>
+          <w:sz w:val="18"/>
+          <w:szCs w:val="18"/>
+        </w:rPr>
+      </w:pPr>
+    </w:p>
+    <w:p>
+      <w:pPr>
+        <w:rPr>
+          <w:noProof/>
+          <w14:ligatures w14:val="standardContextual"/>
+        </w:rPr>
+      </w:pPr>
+      <w:r>
+        <w:rPr>
+          <w:noProof/>
+          <w14:ligatures w14:val="standardContextual"/>
+        </w:rPr>
+        <w:t>95</w:t>
+      </w:r>
+      <w:r>
+        <w:rPr>
+          <w:noProof/>
+          <w:vertAlign w:val="superscript"/>
+          <w14:ligatures w14:val="standardContextual"/>
+        </w:rPr>
+        <w:t>th</w:t>
+      </w:r>
+      <w:r>
+        <w:rPr>
+          <w:noProof/>
+          <w14:ligatures w14:val="standardContextual"/>
+        </w:rPr>
+        <w:t xml:space="preserve"> level Confidence interval of mean for</w:t>
+      </w:r>
+      <w:r>
+        <w:rPr>
+          <w:noProof/>
+          <w14:ligatures w14:val="standardContextual"/>
+        </w:rPr>
+        <w:t xml:space="preserve"> non-</w:t>
+      </w:r>
+      <w:r>
+        <w:rPr>
+          <w:noProof/>
+          <w14:ligatures w14:val="standardContextual"/>
+        </w:rPr>
+        <w:t xml:space="preserve"> Food deserts</w:t>
+      </w:r>
+    </w:p>
+    <w:p>
+      <w:pPr>
+        <w:pStyle w:val="Heading3"/>
+      </w:pPr>
+      <w:r>
+        <w:t>70588.70 71129.46</w:t>
+      </w:r>
+    </w:p>
+    <w:p>
+      <w:pPr>
+        <w:pStyle w:val="Heading3"/>
+      </w:pPr>
+      <w:r>
+        <w:tab/>
+        <w:t>Mean estimate</w:t>
+      </w:r>
+    </w:p>
+    <w:p>
+      <w:pPr>
+        <w:pStyle w:val="HTMLPreformatted"/>
+        <w:shd w:val="clear" w:color="auto" w:fill="FFFFFF"/>
+        <w:rPr>
+          <w:rFonts w:ascii="Monaco" w:hAnsi="Monaco"/>
+          <w:color w:val="000000"/>
+          <w:sz w:val="18"/>
+          <w:szCs w:val="18"/>
+        </w:rPr>
+      </w:pPr>
+      <w:r>
+        <w:tab/>
+      </w:r>
+      <w:r>
+        <w:tab/>
+      </w:r>
+      <w:r>
+        <w:rPr>
+          <w:rFonts w:ascii="Monaco" w:hAnsi="Monaco"/>
+          <w:color w:val="000000"/>
+          <w:sz w:val="18"/>
+          <w:szCs w:val="18"/>
+        </w:rPr>
+        <w:t xml:space="preserve">70859.08 </w:t>
+      </w:r>
+    </w:p>
+    <w:p/>
+    <w:p>
+      <w:pPr>
+        <w:rPr>
+          <w:noProof/>
+          <w14:ligatures w14:val="standardContextual"/>
+        </w:rPr>
+      </w:pPr>
+    </w:p>
+    <w:p>
+      <w:r>
+        <w:rPr>
+          <w:noProof/>
+          <w14:ligatures w14:val="standardContextual"/>
+        </w:rPr>
+        <w:lastRenderedPageBreak/>
+        <w:drawing>
+          <wp:inline distT="0" distB="0" distL="0" distR="0" wp14:anchorId="576EEE66" wp14:editId="0FB1AF78">
+            <wp:extent cx="5731510" cy="3536950"/>
+            <wp:effectExtent l="0" t="0" r="0" b="6350"/>
+            <wp:docPr id="362308451" name="Picture 8" descr="A graph showing a number of food groups&#10;&#10;Description automatically generated with medium confidence"/>
+            <wp:cNvGraphicFramePr>
+              <a:graphicFrameLocks xmlns:a="http://schemas.openxmlformats.org/drawingml/2006/main" noChangeAspect="1"/>
+            </wp:cNvGraphicFramePr>
+            <a:graphic xmlns:a="http://schemas.openxmlformats.org/drawingml/2006/main">
+              <a:graphicData uri="http://schemas.openxmlformats.org/drawingml/2006/picture">
+                <pic:pic xmlns:pic="http://schemas.openxmlformats.org/drawingml/2006/picture">
+                  <pic:nvPicPr>
+                    <pic:cNvPr id="362308451" name="Picture 8" descr="A graph showing a number of food groups&#10;&#10;Description automatically generated with medium confidence"/>
+                    <pic:cNvPicPr/>
+                  </pic:nvPicPr>
+                  <pic:blipFill>
+                    <a:blip r:embed="rId24" cstate="print">
+                      <a:extLst>
+                        <a:ext uri="{28A0092B-C50C-407E-A947-70E740481C1C}">
+                          <a14:useLocalDpi xmlns:a14="http://schemas.microsoft.com/office/drawing/2010/main" val="0"/>
+                        </a:ext>
+                      </a:extLst>
+                    </a:blip>
+                    <a:stretch>
+                      <a:fillRect/>
+                    </a:stretch>
+                  </pic:blipFill>
+                  <pic:spPr>
+                    <a:xfrm>
+                      <a:off x="0" y="0"/>
+                      <a:ext cx="5731510" cy="3536950"/>
+                    </a:xfrm>
+                    <a:prstGeom prst="rect">
+                      <a:avLst/>
+                    </a:prstGeom>
+                  </pic:spPr>
+                </pic:pic>
+              </a:graphicData>
+            </a:graphic>
+          </wp:inline>
+        </w:drawing>
+      </w:r>
+    </w:p>
+    <w:p/>
+    <w:p>
+      <w:r>
+        <w:t>Observations:</w:t>
+      </w:r>
+    </w:p>
+    <w:p>
+      <w:r>
+        <w:t xml:space="preserve">As we saw from the histograms, the median family incomes is about the same between food deserts in </w:t>
+      </w:r>
+      <w:proofErr w:type="spellStart"/>
+      <w:r>
+        <w:t>rual</w:t>
+      </w:r>
+      <w:proofErr w:type="spellEnd"/>
+      <w:r>
+        <w:t xml:space="preserve"> and urban places.  And non-food deserts in urban have higher median income than others</w:t>
+      </w:r>
+      <w:r>
+        <w:t>.</w:t>
+      </w:r>
+    </w:p>
+    <w:p/>
+    <w:p/>
+    <w:p/>
+    <w:p>
+      <w:r>
+        <w:t>## ANOVA ON median income</w:t>
+      </w:r>
+    </w:p>
+    <w:p>
+      <w:r>
+        <w:t>Null hypothesis : There is no difference in the median income between food desert and non-food desert</w:t>
+      </w:r>
+    </w:p>
+    <w:p>
+      <w:r>
+        <w:t>Alternate hypothesis : There is difference in the median income between food desert and non-food desert</w:t>
+      </w:r>
+    </w:p>
+    <w:p/>
+    <w:p>
+      <w:r>
+        <w:drawing>
+          <wp:inline distT="0" distB="0" distL="0" distR="0" wp14:anchorId="631C652A" wp14:editId="36F61C57">
+            <wp:extent cx="5731510" cy="1287145"/>
+            <wp:effectExtent l="0" t="0" r="0" b="0"/>
+            <wp:docPr id="2040286757" name="Picture 1" descr="A screenshot of a computer&#10;&#10;Description automatically generated"/>
+            <wp:cNvGraphicFramePr>
+              <a:graphicFrameLocks xmlns:a="http://schemas.openxmlformats.org/drawingml/2006/main" noChangeAspect="1"/>
+            </wp:cNvGraphicFramePr>
+            <a:graphic xmlns:a="http://schemas.openxmlformats.org/drawingml/2006/main">
+              <a:graphicData uri="http://schemas.openxmlformats.org/drawingml/2006/picture">
+                <pic:pic xmlns:pic="http://schemas.openxmlformats.org/drawingml/2006/picture">
+                  <pic:nvPicPr>
+                    <pic:cNvPr id="2040286757" name="Picture 1" descr="A screenshot of a computer&#10;&#10;Description automatically generated"/>
+                    <pic:cNvPicPr/>
+                  </pic:nvPicPr>
+                  <pic:blipFill>
+                    <a:blip r:embed="rId25"/>
+                    <a:stretch>
+                      <a:fillRect/>
+                    </a:stretch>
+                  </pic:blipFill>
+                  <pic:spPr>
+                    <a:xfrm>
+                      <a:off x="0" y="0"/>
+                      <a:ext cx="5731510" cy="1287145"/>
+                    </a:xfrm>
+                    <a:prstGeom prst="rect">
+                      <a:avLst/>
+                    </a:prstGeom>
+                  </pic:spPr>
+                </pic:pic>
+              </a:graphicData>
+            </a:graphic>
+          </wp:inline>
+        </w:drawing>
+      </w:r>
+    </w:p>
+    <w:p/>
+    <w:p>
+      <w:r>
+        <w:t>At level of significance alpha set at = 0.05, as The p-value 2e-16  is less than the 0.05, we reject the null hypothesis "There is no difference in the median income between food desert and non-food desert"</w:t>
+      </w:r>
+    </w:p>
+    <w:p/>
+    <w:p>
+      <w:r>
+        <w:t xml:space="preserve">The </w:t>
+      </w:r>
+      <w:proofErr w:type="spellStart"/>
+      <w:r>
+        <w:t>anova</w:t>
+      </w:r>
+      <w:proofErr w:type="spellEnd"/>
+      <w:r>
+        <w:t xml:space="preserve"> results tell us that there is statistically significant difference in median income among food desert and non -deserts</w:t>
       </w:r>
     </w:p>
     <w:sectPr>
@@ -5671,6 +6826,155 @@
     </w:lvl>
   </w:abstractNum>
   <w:abstractNum w:abstractNumId="1" w15:restartNumberingAfterBreak="0">
+    <w:nsid w:val="08DB6F7D"/>
+    <w:multiLevelType w:val="multilevel"/>
+    <w:tmpl w:val="B8AE8132"/>
+    <w:lvl w:ilvl="0">
+      <w:start w:val="1"/>
+      <w:numFmt w:val="bullet"/>
+      <w:lvlText w:val=""/>
+      <w:lvlJc w:val="left"/>
+      <w:pPr>
+        <w:tabs>
+          <w:tab w:val="num" w:pos="720"/>
+        </w:tabs>
+        <w:ind w:left="720" w:hanging="360"/>
+      </w:pPr>
+      <w:rPr>
+        <w:rFonts w:ascii="Symbol" w:hAnsi="Symbol" w:hint="default"/>
+        <w:sz w:val="20"/>
+      </w:rPr>
+    </w:lvl>
+    <w:lvl w:ilvl="1" w:tentative="1">
+      <w:start w:val="1"/>
+      <w:numFmt w:val="bullet"/>
+      <w:lvlText w:val=""/>
+      <w:lvlJc w:val="left"/>
+      <w:pPr>
+        <w:tabs>
+          <w:tab w:val="num" w:pos="1440"/>
+        </w:tabs>
+        <w:ind w:left="1440" w:hanging="360"/>
+      </w:pPr>
+      <w:rPr>
+        <w:rFonts w:ascii="Symbol" w:hAnsi="Symbol" w:hint="default"/>
+        <w:sz w:val="20"/>
+      </w:rPr>
+    </w:lvl>
+    <w:lvl w:ilvl="2" w:tentative="1">
+      <w:start w:val="1"/>
+      <w:numFmt w:val="bullet"/>
+      <w:lvlText w:val=""/>
+      <w:lvlJc w:val="left"/>
+      <w:pPr>
+        <w:tabs>
+          <w:tab w:val="num" w:pos="2160"/>
+        </w:tabs>
+        <w:ind w:left="2160" w:hanging="360"/>
+      </w:pPr>
+      <w:rPr>
+        <w:rFonts w:ascii="Symbol" w:hAnsi="Symbol" w:hint="default"/>
+        <w:sz w:val="20"/>
+      </w:rPr>
+    </w:lvl>
+    <w:lvl w:ilvl="3" w:tentative="1">
+      <w:start w:val="1"/>
+      <w:numFmt w:val="bullet"/>
+      <w:lvlText w:val=""/>
+      <w:lvlJc w:val="left"/>
+      <w:pPr>
+        <w:tabs>
+          <w:tab w:val="num" w:pos="2880"/>
+        </w:tabs>
+        <w:ind w:left="2880" w:hanging="360"/>
+      </w:pPr>
+      <w:rPr>
+        <w:rFonts w:ascii="Symbol" w:hAnsi="Symbol" w:hint="default"/>
+        <w:sz w:val="20"/>
+      </w:rPr>
+    </w:lvl>
+    <w:lvl w:ilvl="4" w:tentative="1">
+      <w:start w:val="1"/>
+      <w:numFmt w:val="bullet"/>
+      <w:lvlText w:val=""/>
+      <w:lvlJc w:val="left"/>
+      <w:pPr>
+        <w:tabs>
+          <w:tab w:val="num" w:pos="3600"/>
+        </w:tabs>
+        <w:ind w:left="3600" w:hanging="360"/>
+      </w:pPr>
+      <w:rPr>
+        <w:rFonts w:ascii="Symbol" w:hAnsi="Symbol" w:hint="default"/>
+        <w:sz w:val="20"/>
+      </w:rPr>
+    </w:lvl>
+    <w:lvl w:ilvl="5" w:tentative="1">
+      <w:start w:val="1"/>
+      <w:numFmt w:val="bullet"/>
+      <w:lvlText w:val=""/>
+      <w:lvlJc w:val="left"/>
+      <w:pPr>
+        <w:tabs>
+          <w:tab w:val="num" w:pos="4320"/>
+        </w:tabs>
+        <w:ind w:left="4320" w:hanging="360"/>
+      </w:pPr>
+      <w:rPr>
+        <w:rFonts w:ascii="Symbol" w:hAnsi="Symbol" w:hint="default"/>
+        <w:sz w:val="20"/>
+      </w:rPr>
+    </w:lvl>
+    <w:lvl w:ilvl="6" w:tentative="1">
+      <w:start w:val="1"/>
+      <w:numFmt w:val="bullet"/>
+      <w:lvlText w:val=""/>
+      <w:lvlJc w:val="left"/>
+      <w:pPr>
+        <w:tabs>
+          <w:tab w:val="num" w:pos="5040"/>
+        </w:tabs>
+        <w:ind w:left="5040" w:hanging="360"/>
+      </w:pPr>
+      <w:rPr>
+        <w:rFonts w:ascii="Symbol" w:hAnsi="Symbol" w:hint="default"/>
+        <w:sz w:val="20"/>
+      </w:rPr>
+    </w:lvl>
+    <w:lvl w:ilvl="7" w:tentative="1">
+      <w:start w:val="1"/>
+      <w:numFmt w:val="bullet"/>
+      <w:lvlText w:val=""/>
+      <w:lvlJc w:val="left"/>
+      <w:pPr>
+        <w:tabs>
+          <w:tab w:val="num" w:pos="5760"/>
+        </w:tabs>
+        <w:ind w:left="5760" w:hanging="360"/>
+      </w:pPr>
+      <w:rPr>
+        <w:rFonts w:ascii="Symbol" w:hAnsi="Symbol" w:hint="default"/>
+        <w:sz w:val="20"/>
+      </w:rPr>
+    </w:lvl>
+    <w:lvl w:ilvl="8" w:tentative="1">
+      <w:start w:val="1"/>
+      <w:numFmt w:val="bullet"/>
+      <w:lvlText w:val=""/>
+      <w:lvlJc w:val="left"/>
+      <w:pPr>
+        <w:tabs>
+          <w:tab w:val="num" w:pos="6480"/>
+        </w:tabs>
+        <w:ind w:left="6480" w:hanging="360"/>
+      </w:pPr>
+      <w:rPr>
+        <w:rFonts w:ascii="Symbol" w:hAnsi="Symbol" w:hint="default"/>
+        <w:sz w:val="20"/>
+      </w:rPr>
+    </w:lvl>
+  </w:abstractNum>
+  <w:abstractNum w:abstractNumId="2" w15:restartNumberingAfterBreak="0">
     <w:nsid w:val="09D73412"/>
     <w:multiLevelType w:val="multilevel"/>
     <w:tmpl w:val="C3645512"/>
@@ -5819,7 +7123,120 @@
       </w:rPr>
     </w:lvl>
   </w:abstractNum>
-  <w:abstractNum w:abstractNumId="2" w15:restartNumberingAfterBreak="0">
+  <w:abstractNum w:abstractNumId="3" w15:restartNumberingAfterBreak="0">
+    <w:nsid w:val="1DEF22CA"/>
+    <w:multiLevelType w:val="multilevel"/>
+    <w:tmpl w:val="B6C658BC"/>
+    <w:lvl w:ilvl="0">
+      <w:start w:val="1"/>
+      <w:numFmt w:val="decimal"/>
+      <w:lvlText w:val="%1."/>
+      <w:lvlJc w:val="left"/>
+      <w:pPr>
+        <w:tabs>
+          <w:tab w:val="num" w:pos="720"/>
+        </w:tabs>
+        <w:ind w:left="720" w:hanging="360"/>
+      </w:pPr>
+    </w:lvl>
+    <w:lvl w:ilvl="1" w:tentative="1">
+      <w:start w:val="1"/>
+      <w:numFmt w:val="decimal"/>
+      <w:lvlText w:val="%2."/>
+      <w:lvlJc w:val="left"/>
+      <w:pPr>
+        <w:tabs>
+          <w:tab w:val="num" w:pos="1440"/>
+        </w:tabs>
+        <w:ind w:left="1440" w:hanging="360"/>
+      </w:pPr>
+    </w:lvl>
+    <w:lvl w:ilvl="2" w:tentative="1">
+      <w:start w:val="1"/>
+      <w:numFmt w:val="decimal"/>
+      <w:lvlText w:val="%3."/>
+      <w:lvlJc w:val="left"/>
+      <w:pPr>
+        <w:tabs>
+          <w:tab w:val="num" w:pos="2160"/>
+        </w:tabs>
+        <w:ind w:left="2160" w:hanging="360"/>
+      </w:pPr>
+    </w:lvl>
+    <w:lvl w:ilvl="3" w:tentative="1">
+      <w:start w:val="1"/>
+      <w:numFmt w:val="decimal"/>
+      <w:lvlText w:val="%4."/>
+      <w:lvlJc w:val="left"/>
+      <w:pPr>
+        <w:tabs>
+          <w:tab w:val="num" w:pos="2880"/>
+        </w:tabs>
+        <w:ind w:left="2880" w:hanging="360"/>
+      </w:pPr>
+    </w:lvl>
+    <w:lvl w:ilvl="4" w:tentative="1">
+      <w:start w:val="1"/>
+      <w:numFmt w:val="decimal"/>
+      <w:lvlText w:val="%5."/>
+      <w:lvlJc w:val="left"/>
+      <w:pPr>
+        <w:tabs>
+          <w:tab w:val="num" w:pos="3600"/>
+        </w:tabs>
+        <w:ind w:left="3600" w:hanging="360"/>
+      </w:pPr>
+    </w:lvl>
+    <w:lvl w:ilvl="5" w:tentative="1">
+      <w:start w:val="1"/>
+      <w:numFmt w:val="decimal"/>
+      <w:lvlText w:val="%6."/>
+      <w:lvlJc w:val="left"/>
+      <w:pPr>
+        <w:tabs>
+          <w:tab w:val="num" w:pos="4320"/>
+        </w:tabs>
+        <w:ind w:left="4320" w:hanging="360"/>
+      </w:pPr>
+    </w:lvl>
+    <w:lvl w:ilvl="6" w:tentative="1">
+      <w:start w:val="1"/>
+      <w:numFmt w:val="decimal"/>
+      <w:lvlText w:val="%7."/>
+      <w:lvlJc w:val="left"/>
+      <w:pPr>
+        <w:tabs>
+          <w:tab w:val="num" w:pos="5040"/>
+        </w:tabs>
+        <w:ind w:left="5040" w:hanging="360"/>
+      </w:pPr>
+    </w:lvl>
+    <w:lvl w:ilvl="7" w:tentative="1">
+      <w:start w:val="1"/>
+      <w:numFmt w:val="decimal"/>
+      <w:lvlText w:val="%8."/>
+      <w:lvlJc w:val="left"/>
+      <w:pPr>
+        <w:tabs>
+          <w:tab w:val="num" w:pos="5760"/>
+        </w:tabs>
+        <w:ind w:left="5760" w:hanging="360"/>
+      </w:pPr>
+    </w:lvl>
+    <w:lvl w:ilvl="8" w:tentative="1">
+      <w:start w:val="1"/>
+      <w:numFmt w:val="decimal"/>
+      <w:lvlText w:val="%9."/>
+      <w:lvlJc w:val="left"/>
+      <w:pPr>
+        <w:tabs>
+          <w:tab w:val="num" w:pos="6480"/>
+        </w:tabs>
+        <w:ind w:left="6480" w:hanging="360"/>
+      </w:pPr>
+    </w:lvl>
+  </w:abstractNum>
+  <w:abstractNum w:abstractNumId="4" w15:restartNumberingAfterBreak="0">
     <w:nsid w:val="2B1B704B"/>
     <w:multiLevelType w:val="multilevel"/>
     <w:tmpl w:val="96AE093E"/>
@@ -5968,7 +7385,7 @@
       </w:rPr>
     </w:lvl>
   </w:abstractNum>
-  <w:abstractNum w:abstractNumId="3" w15:restartNumberingAfterBreak="0">
+  <w:abstractNum w:abstractNumId="5" w15:restartNumberingAfterBreak="0">
     <w:nsid w:val="33C84C7F"/>
     <w:multiLevelType w:val="hybridMultilevel"/>
     <w:tmpl w:val="79C8739C"/>
@@ -6085,7 +7502,120 @@
       </w:rPr>
     </w:lvl>
   </w:abstractNum>
-  <w:abstractNum w:abstractNumId="4" w15:restartNumberingAfterBreak="0">
+  <w:abstractNum w:abstractNumId="6" w15:restartNumberingAfterBreak="0">
+    <w:nsid w:val="35037426"/>
+    <w:multiLevelType w:val="multilevel"/>
+    <w:tmpl w:val="2B3AD338"/>
+    <w:lvl w:ilvl="0">
+      <w:start w:val="1"/>
+      <w:numFmt w:val="decimal"/>
+      <w:lvlText w:val="%1."/>
+      <w:lvlJc w:val="left"/>
+      <w:pPr>
+        <w:tabs>
+          <w:tab w:val="num" w:pos="720"/>
+        </w:tabs>
+        <w:ind w:left="720" w:hanging="360"/>
+      </w:pPr>
+    </w:lvl>
+    <w:lvl w:ilvl="1" w:tentative="1">
+      <w:start w:val="1"/>
+      <w:numFmt w:val="decimal"/>
+      <w:lvlText w:val="%2."/>
+      <w:lvlJc w:val="left"/>
+      <w:pPr>
+        <w:tabs>
+          <w:tab w:val="num" w:pos="1440"/>
+        </w:tabs>
+        <w:ind w:left="1440" w:hanging="360"/>
+      </w:pPr>
+    </w:lvl>
+    <w:lvl w:ilvl="2" w:tentative="1">
+      <w:start w:val="1"/>
+      <w:numFmt w:val="decimal"/>
+      <w:lvlText w:val="%3."/>
+      <w:lvlJc w:val="left"/>
+      <w:pPr>
+        <w:tabs>
+          <w:tab w:val="num" w:pos="2160"/>
+        </w:tabs>
+        <w:ind w:left="2160" w:hanging="360"/>
+      </w:pPr>
+    </w:lvl>
+    <w:lvl w:ilvl="3" w:tentative="1">
+      <w:start w:val="1"/>
+      <w:numFmt w:val="decimal"/>
+      <w:lvlText w:val="%4."/>
+      <w:lvlJc w:val="left"/>
+      <w:pPr>
+        <w:tabs>
+          <w:tab w:val="num" w:pos="2880"/>
+        </w:tabs>
+        <w:ind w:left="2880" w:hanging="360"/>
+      </w:pPr>
+    </w:lvl>
+    <w:lvl w:ilvl="4" w:tentative="1">
+      <w:start w:val="1"/>
+      <w:numFmt w:val="decimal"/>
+      <w:lvlText w:val="%5."/>
+      <w:lvlJc w:val="left"/>
+      <w:pPr>
+        <w:tabs>
+          <w:tab w:val="num" w:pos="3600"/>
+        </w:tabs>
+        <w:ind w:left="3600" w:hanging="360"/>
+      </w:pPr>
+    </w:lvl>
+    <w:lvl w:ilvl="5" w:tentative="1">
+      <w:start w:val="1"/>
+      <w:numFmt w:val="decimal"/>
+      <w:lvlText w:val="%6."/>
+      <w:lvlJc w:val="left"/>
+      <w:pPr>
+        <w:tabs>
+          <w:tab w:val="num" w:pos="4320"/>
+        </w:tabs>
+        <w:ind w:left="4320" w:hanging="360"/>
+      </w:pPr>
+    </w:lvl>
+    <w:lvl w:ilvl="6" w:tentative="1">
+      <w:start w:val="1"/>
+      <w:numFmt w:val="decimal"/>
+      <w:lvlText w:val="%7."/>
+      <w:lvlJc w:val="left"/>
+      <w:pPr>
+        <w:tabs>
+          <w:tab w:val="num" w:pos="5040"/>
+        </w:tabs>
+        <w:ind w:left="5040" w:hanging="360"/>
+      </w:pPr>
+    </w:lvl>
+    <w:lvl w:ilvl="7" w:tentative="1">
+      <w:start w:val="1"/>
+      <w:numFmt w:val="decimal"/>
+      <w:lvlText w:val="%8."/>
+      <w:lvlJc w:val="left"/>
+      <w:pPr>
+        <w:tabs>
+          <w:tab w:val="num" w:pos="5760"/>
+        </w:tabs>
+        <w:ind w:left="5760" w:hanging="360"/>
+      </w:pPr>
+    </w:lvl>
+    <w:lvl w:ilvl="8" w:tentative="1">
+      <w:start w:val="1"/>
+      <w:numFmt w:val="decimal"/>
+      <w:lvlText w:val="%9."/>
+      <w:lvlJc w:val="left"/>
+      <w:pPr>
+        <w:tabs>
+          <w:tab w:val="num" w:pos="6480"/>
+        </w:tabs>
+        <w:ind w:left="6480" w:hanging="360"/>
+      </w:pPr>
+    </w:lvl>
+  </w:abstractNum>
+  <w:abstractNum w:abstractNumId="7" w15:restartNumberingAfterBreak="0">
     <w:nsid w:val="39B21820"/>
     <w:multiLevelType w:val="multilevel"/>
     <w:tmpl w:val="7F2A0048"/>
@@ -6234,7 +7764,7 @@
       </w:rPr>
     </w:lvl>
   </w:abstractNum>
-  <w:abstractNum w:abstractNumId="5" w15:restartNumberingAfterBreak="0">
+  <w:abstractNum w:abstractNumId="8" w15:restartNumberingAfterBreak="0">
     <w:nsid w:val="3BE74FDD"/>
     <w:multiLevelType w:val="multilevel"/>
     <w:tmpl w:val="18562500"/>
@@ -6383,7 +7913,7 @@
       </w:rPr>
     </w:lvl>
   </w:abstractNum>
-  <w:abstractNum w:abstractNumId="6" w15:restartNumberingAfterBreak="0">
+  <w:abstractNum w:abstractNumId="9" w15:restartNumberingAfterBreak="0">
     <w:nsid w:val="4C785371"/>
     <w:multiLevelType w:val="multilevel"/>
     <w:tmpl w:val="A53C6038"/>
@@ -6496,7 +8026,7 @@
       </w:pPr>
     </w:lvl>
   </w:abstractNum>
-  <w:abstractNum w:abstractNumId="7" w15:restartNumberingAfterBreak="0">
+  <w:abstractNum w:abstractNumId="10" w15:restartNumberingAfterBreak="0">
     <w:nsid w:val="53E11648"/>
     <w:multiLevelType w:val="multilevel"/>
     <w:tmpl w:val="F41ED97A"/>
@@ -6645,7 +8175,7 @@
       </w:rPr>
     </w:lvl>
   </w:abstractNum>
-  <w:abstractNum w:abstractNumId="8" w15:restartNumberingAfterBreak="0">
+  <w:abstractNum w:abstractNumId="11" w15:restartNumberingAfterBreak="0">
     <w:nsid w:val="57F92CBD"/>
     <w:multiLevelType w:val="multilevel"/>
     <w:tmpl w:val="09347302"/>
@@ -6794,7 +8324,7 @@
       </w:rPr>
     </w:lvl>
   </w:abstractNum>
-  <w:abstractNum w:abstractNumId="9" w15:restartNumberingAfterBreak="0">
+  <w:abstractNum w:abstractNumId="12" w15:restartNumberingAfterBreak="0">
     <w:nsid w:val="5CF90FE7"/>
     <w:multiLevelType w:val="multilevel"/>
     <w:tmpl w:val="9BB2632E"/>
@@ -6943,7 +8473,7 @@
       </w:rPr>
     </w:lvl>
   </w:abstractNum>
-  <w:abstractNum w:abstractNumId="10" w15:restartNumberingAfterBreak="0">
+  <w:abstractNum w:abstractNumId="13" w15:restartNumberingAfterBreak="0">
     <w:nsid w:val="5D8A4EE0"/>
     <w:multiLevelType w:val="multilevel"/>
     <w:tmpl w:val="6644AEE4"/>
@@ -7092,7 +8622,7 @@
       </w:rPr>
     </w:lvl>
   </w:abstractNum>
-  <w:abstractNum w:abstractNumId="11" w15:restartNumberingAfterBreak="0">
+  <w:abstractNum w:abstractNumId="14" w15:restartNumberingAfterBreak="0">
     <w:nsid w:val="674225D9"/>
     <w:multiLevelType w:val="multilevel"/>
     <w:tmpl w:val="45727C92"/>
@@ -7241,7 +8771,7 @@
       </w:rPr>
     </w:lvl>
   </w:abstractNum>
-  <w:abstractNum w:abstractNumId="12" w15:restartNumberingAfterBreak="0">
+  <w:abstractNum w:abstractNumId="15" w15:restartNumberingAfterBreak="0">
     <w:nsid w:val="7667260A"/>
     <w:multiLevelType w:val="multilevel"/>
     <w:tmpl w:val="2B9EAE3A"/>
@@ -7355,43 +8885,52 @@
     </w:lvl>
   </w:abstractNum>
   <w:num w:numId="1" w16cid:durableId="968241688">
-    <w:abstractNumId w:val="3"/>
+    <w:abstractNumId w:val="5"/>
   </w:num>
   <w:num w:numId="2" w16cid:durableId="1951425921">
-    <w:abstractNumId w:val="1"/>
+    <w:abstractNumId w:val="2"/>
   </w:num>
   <w:num w:numId="3" w16cid:durableId="843982018">
+    <w:abstractNumId w:val="15"/>
+  </w:num>
+  <w:num w:numId="4" w16cid:durableId="1987128407">
+    <w:abstractNumId w:val="13"/>
+  </w:num>
+  <w:num w:numId="5" w16cid:durableId="1341544448">
+    <w:abstractNumId w:val="9"/>
+  </w:num>
+  <w:num w:numId="6" w16cid:durableId="169831176">
+    <w:abstractNumId w:val="7"/>
+  </w:num>
+  <w:num w:numId="7" w16cid:durableId="1245723285">
+    <w:abstractNumId w:val="11"/>
+  </w:num>
+  <w:num w:numId="8" w16cid:durableId="1865097072">
+    <w:abstractNumId w:val="8"/>
+  </w:num>
+  <w:num w:numId="9" w16cid:durableId="998117115">
     <w:abstractNumId w:val="12"/>
   </w:num>
-  <w:num w:numId="4" w16cid:durableId="1987128407">
+  <w:num w:numId="10" w16cid:durableId="1842046236">
     <w:abstractNumId w:val="10"/>
   </w:num>
-  <w:num w:numId="5" w16cid:durableId="1341544448">
-    <w:abstractNumId w:val="6"/>
-  </w:num>
-  <w:num w:numId="6" w16cid:durableId="169831176">
-    <w:abstractNumId w:val="4"/>
-  </w:num>
-  <w:num w:numId="7" w16cid:durableId="1245723285">
-    <w:abstractNumId w:val="8"/>
-  </w:num>
-  <w:num w:numId="8" w16cid:durableId="1865097072">
-    <w:abstractNumId w:val="5"/>
-  </w:num>
-  <w:num w:numId="9" w16cid:durableId="998117115">
-    <w:abstractNumId w:val="9"/>
-  </w:num>
-  <w:num w:numId="10" w16cid:durableId="1842046236">
-    <w:abstractNumId w:val="7"/>
-  </w:num>
   <w:num w:numId="11" w16cid:durableId="1193223670">
-    <w:abstractNumId w:val="11"/>
+    <w:abstractNumId w:val="14"/>
   </w:num>
   <w:num w:numId="12" w16cid:durableId="1816794304">
-    <w:abstractNumId w:val="2"/>
+    <w:abstractNumId w:val="4"/>
   </w:num>
   <w:num w:numId="13" w16cid:durableId="376929218">
     <w:abstractNumId w:val="0"/>
+  </w:num>
+  <w:num w:numId="14" w16cid:durableId="1157914866">
+    <w:abstractNumId w:val="3"/>
+  </w:num>
+  <w:num w:numId="15" w16cid:durableId="1523277453">
+    <w:abstractNumId w:val="6"/>
+  </w:num>
+  <w:num w:numId="16" w16cid:durableId="31543855">
+    <w:abstractNumId w:val="1"/>
   </w:num>
 </w:numbering>
 </file>

</xml_diff>